<commit_message>
tambahan teks pada word
</commit_message>
<xml_diff>
--- a/Tugas 2.docx
+++ b/Tugas 2.docx
@@ -33,67 +33,70 @@
       <w:pPr>
         <w:pStyle w:val="NoSpacing"/>
       </w:pPr>
+      <w:r>
+        <w:t xml:space="preserve">Dosen </w:t>
+      </w:r>
+      <w:r>
+        <w:tab/>
+      </w:r>
+      <w:r>
+        <w:tab/>
+        <w:t>: Fahmi Nugraha, S.Kom</w:t>
+      </w:r>
+    </w:p>
+    <w:p>
+      <w:pPr>
+        <w:pStyle w:val="NoSpacing"/>
+      </w:pPr>
+      <w:r>
+        <w:t>Tugas</w:t>
+      </w:r>
+      <w:r>
+        <w:tab/>
+      </w:r>
+      <w:r>
+        <w:tab/>
+        <w:t>: Tugas 2 ( Buat Cerita &amp; Flowchart Upload via GitHub )</w:t>
+      </w:r>
+    </w:p>
+    <w:p>
+      <w:pPr>
+        <w:pStyle w:val="NoSpacing"/>
+      </w:pPr>
+      <w:r>
+        <w:t>Nim</w:t>
+      </w:r>
+      <w:r>
+        <w:tab/>
+      </w:r>
+      <w:r>
+        <w:tab/>
+        <w:t>: 18020023</w:t>
+      </w:r>
+    </w:p>
+    <w:p>
+      <w:pPr>
+        <w:pStyle w:val="NoSpacing"/>
+      </w:pPr>
+    </w:p>
+    <w:p>
+      <w:pPr>
+        <w:pStyle w:val="NoSpacing"/>
+      </w:pPr>
+    </w:p>
+    <w:p>
+      <w:pPr>
+        <w:pStyle w:val="NoSpacing"/>
+      </w:pPr>
+      <w:r>
+        <w:tab/>
+        <w:t>Hari minggu, kegiatan yang dilakukan Reza adalah bangun dipagi hari untuk melakukan jogging. Jika tidak bangun maka tetap tidur. Hal yang dipersiapkan untuk jogging adalah mandi dipagi hari, memakai baju &amp; celana training, memakai sepa</w:t>
+      </w:r>
+      <w:r>
+        <w:t>tu. Selesai jogging Reza pulang dan istirahat kembali.</w:t>
+      </w:r>
       <w:bookmarkStart w:id="0" w:name="_GoBack"/>
-      <w:r>
-        <w:t xml:space="preserve">Dosen </w:t>
-      </w:r>
-      <w:r>
-        <w:tab/>
-      </w:r>
-      <w:r>
-        <w:tab/>
-        <w:t>: Fahmi Nugraha, S.Kom</w:t>
-      </w:r>
-    </w:p>
-    <w:bookmarkEnd w:id="0"/>
-    <w:p>
-      <w:pPr>
-        <w:pStyle w:val="NoSpacing"/>
-      </w:pPr>
-      <w:r>
-        <w:t>Tugas</w:t>
-      </w:r>
-      <w:r>
-        <w:tab/>
-      </w:r>
-      <w:r>
-        <w:tab/>
-        <w:t>: Tugas 2 ( Buat Cerita &amp; Flowchart Upload via GitHub )</w:t>
-      </w:r>
-    </w:p>
-    <w:p>
-      <w:pPr>
-        <w:pStyle w:val="NoSpacing"/>
-      </w:pPr>
-      <w:r>
-        <w:t>Nim</w:t>
-      </w:r>
-      <w:r>
-        <w:tab/>
-      </w:r>
-      <w:r>
-        <w:tab/>
-        <w:t>: 18020023</w:t>
-      </w:r>
-    </w:p>
-    <w:p>
-      <w:pPr>
-        <w:pStyle w:val="NoSpacing"/>
-      </w:pPr>
-    </w:p>
-    <w:p>
-      <w:pPr>
-        <w:pStyle w:val="NoSpacing"/>
-      </w:pPr>
-    </w:p>
-    <w:p>
-      <w:pPr>
-        <w:pStyle w:val="NoSpacing"/>
-      </w:pPr>
-      <w:r>
-        <w:tab/>
-        <w:t>Hari minggu, kegiatan yang dilakukan Reza adalah bangun dipagi hari untuk melakukan jogging. Jika tidak bangun maka tetap tidur. Hal yang dipersiapkan untuk jogging adalah mandi dipagi hari, memakai baju &amp; celana training, memakai sepatu. Selesai jogging Reza pulang.</w:t>
-      </w:r>
+      <w:bookmarkEnd w:id="0"/>
     </w:p>
     <w:p>
       <w:pPr>

</xml_diff>